<commit_message>
MFY auto commit at 09/01/2022 20:55:30
</commit_message>
<xml_diff>
--- a/5) Data Communication and Networks_BM/Theroy/Assignement/A2/Muhammad Fahad_FA19-BSSE-0014_BM.docx
+++ b/5) Data Communication and Networks_BM/Theroy/Assignement/A2/Muhammad Fahad_FA19-BSSE-0014_BM.docx
@@ -414,6 +414,104 @@
           <w:sz w:val="24"/>
         </w:rPr>
       </w:pPr>
+    </w:p>
+    <w:p>
+      <w:pPr>
+        <w:spacing w:after="0"/>
+        <w:rPr>
+          <w:b/>
+          <w:sz w:val="24"/>
+        </w:rPr>
+      </w:pPr>
+    </w:p>
+    <w:p>
+      <w:pPr>
+        <w:spacing w:after="0"/>
+        <w:rPr>
+          <w:b/>
+          <w:sz w:val="24"/>
+        </w:rPr>
+      </w:pPr>
+      <w:r>
+        <w:rPr>
+          <w:b/>
+          <w:sz w:val="24"/>
+        </w:rPr>
+        <w:tab/>
+      </w:r>
+      <w:r>
+        <w:rPr>
+          <w:b/>
+          <w:sz w:val="24"/>
+        </w:rPr>
+        <w:tab/>
+      </w:r>
+      <w:r>
+        <w:rPr>
+          <w:b/>
+          <w:sz w:val="24"/>
+        </w:rPr>
+        <w:tab/>
+      </w:r>
+      <w:r>
+        <w:rPr>
+          <w:b/>
+          <w:sz w:val="24"/>
+        </w:rPr>
+        <w:tab/>
+      </w:r>
+      <w:r>
+        <w:rPr>
+          <w:b/>
+          <w:sz w:val="24"/>
+        </w:rPr>
+        <w:tab/>
+      </w:r>
+    </w:p>
+    <w:p>
+      <w:pPr>
+        <w:tabs>
+          <w:tab w:val="left" w:pos="4650"/>
+        </w:tabs>
+        <w:jc w:val="center"/>
+        <w:rPr>
+          <w:rFonts w:ascii="Times New Roman" w:hAnsi="Times New Roman" w:cs="Times New Roman"/>
+          <w:b/>
+          <w:sz w:val="44"/>
+          <w:szCs w:val="44"/>
+        </w:rPr>
+      </w:pPr>
+      <w:proofErr w:type="spellStart"/>
+      <w:proofErr w:type="gramStart"/>
+      <w:r>
+        <w:rPr>
+          <w:rFonts w:ascii="Times New Roman" w:hAnsi="Times New Roman" w:cs="Times New Roman"/>
+          <w:b/>
+          <w:sz w:val="44"/>
+          <w:szCs w:val="44"/>
+        </w:rPr>
+        <w:t>Nslookup</w:t>
+      </w:r>
+      <w:proofErr w:type="spellEnd"/>
+      <w:r>
+        <w:rPr>
+          <w:rFonts w:ascii="Times New Roman" w:hAnsi="Times New Roman" w:cs="Times New Roman"/>
+          <w:b/>
+          <w:sz w:val="44"/>
+          <w:szCs w:val="44"/>
+        </w:rPr>
+        <w:t>(</w:t>
+      </w:r>
+      <w:proofErr w:type="gramEnd"/>
+      <w:r>
+        <w:rPr>
+          <w:rFonts w:ascii="Times New Roman" w:hAnsi="Times New Roman" w:cs="Times New Roman"/>
+          <w:b/>
+          <w:sz w:val="44"/>
+          <w:szCs w:val="44"/>
+        </w:rPr>
+        <w:t>Type A &amp; Type NS)</w:t>
+      </w:r>
     </w:p>
     <w:p>
       <w:pPr>
@@ -449,12 +547,74 @@
     <w:p>
       <w:pPr>
         <w:pStyle w:val="ListParagraph"/>
+        <w:jc w:val="center"/>
+      </w:pPr>
+      <w:r>
+        <w:rPr>
+          <w:noProof/>
+        </w:rPr>
+        <w:drawing>
+          <wp:inline distT="0" distB="0" distL="0" distR="0" wp14:anchorId="58F5E9E0" wp14:editId="690EA8D7">
+            <wp:extent cx="5946177" cy="4981575"/>
+            <wp:effectExtent l="0" t="0" r="0" b="0"/>
+            <wp:docPr id="7" name="Picture 7"/>
+            <wp:cNvGraphicFramePr>
+              <a:graphicFrameLocks xmlns:a="http://schemas.openxmlformats.org/drawingml/2006/main" noChangeAspect="1"/>
+            </wp:cNvGraphicFramePr>
+            <a:graphic xmlns:a="http://schemas.openxmlformats.org/drawingml/2006/main">
+              <a:graphicData uri="http://schemas.openxmlformats.org/drawingml/2006/picture">
+                <pic:pic xmlns:pic="http://schemas.openxmlformats.org/drawingml/2006/picture">
+                  <pic:nvPicPr>
+                    <pic:cNvPr id="1" name=""/>
+                    <pic:cNvPicPr/>
+                  </pic:nvPicPr>
+                  <pic:blipFill>
+                    <a:blip r:embed="rId8"/>
+                    <a:stretch>
+                      <a:fillRect/>
+                    </a:stretch>
+                  </pic:blipFill>
+                  <pic:spPr>
+                    <a:xfrm>
+                      <a:off x="0" y="0"/>
+                      <a:ext cx="5978920" cy="5009007"/>
+                    </a:xfrm>
+                    <a:prstGeom prst="rect">
+                      <a:avLst/>
+                    </a:prstGeom>
+                  </pic:spPr>
+                </pic:pic>
+              </a:graphicData>
+            </a:graphic>
+          </wp:inline>
+        </w:drawing>
+      </w:r>
+    </w:p>
+    <w:p>
+      <w:r>
+        <w:br w:type="page"/>
+      </w:r>
+    </w:p>
+    <w:p>
+      <w:pPr>
+        <w:pStyle w:val="ListParagraph"/>
+        <w:jc w:val="center"/>
+      </w:pPr>
+    </w:p>
+    <w:p>
+      <w:pPr>
+        <w:pStyle w:val="ListParagraph"/>
+      </w:pPr>
+    </w:p>
+    <w:p>
+      <w:pPr>
+        <w:pStyle w:val="ListParagraph"/>
         <w:numPr>
           <w:ilvl w:val="0"/>
           <w:numId w:val="4"/>
         </w:numPr>
       </w:pPr>
-      <w:hyperlink r:id="rId8" w:history="1">
+      <w:hyperlink r:id="rId9" w:history="1">
         <w:r>
           <w:rPr>
             <w:rStyle w:val="Hyperlink"/>
@@ -462,8 +622,66 @@
           <w:t>www.nadra.gov.pk</w:t>
         </w:r>
       </w:hyperlink>
-      <w:bookmarkStart w:id="0" w:name="_GoBack"/>
-      <w:bookmarkEnd w:id="0"/>
+    </w:p>
+    <w:p>
+      <w:pPr>
+        <w:pStyle w:val="ListParagraph"/>
+      </w:pPr>
+    </w:p>
+    <w:p>
+      <w:pPr>
+        <w:pStyle w:val="ListParagraph"/>
+      </w:pPr>
+      <w:r>
+        <w:rPr>
+          <w:noProof/>
+        </w:rPr>
+        <w:drawing>
+          <wp:inline distT="0" distB="0" distL="0" distR="0" wp14:anchorId="3438BC2B" wp14:editId="72CE9BBD">
+            <wp:extent cx="5959366" cy="5509103"/>
+            <wp:effectExtent l="0" t="0" r="3810" b="0"/>
+            <wp:docPr id="9" name="Picture 9"/>
+            <wp:cNvGraphicFramePr>
+              <a:graphicFrameLocks xmlns:a="http://schemas.openxmlformats.org/drawingml/2006/main" noChangeAspect="1"/>
+            </wp:cNvGraphicFramePr>
+            <a:graphic xmlns:a="http://schemas.openxmlformats.org/drawingml/2006/main">
+              <a:graphicData uri="http://schemas.openxmlformats.org/drawingml/2006/picture">
+                <pic:pic xmlns:pic="http://schemas.openxmlformats.org/drawingml/2006/picture">
+                  <pic:nvPicPr>
+                    <pic:cNvPr id="1" name=""/>
+                    <pic:cNvPicPr/>
+                  </pic:nvPicPr>
+                  <pic:blipFill>
+                    <a:blip r:embed="rId10"/>
+                    <a:stretch>
+                      <a:fillRect/>
+                    </a:stretch>
+                  </pic:blipFill>
+                  <pic:spPr>
+                    <a:xfrm>
+                      <a:off x="0" y="0"/>
+                      <a:ext cx="5984068" cy="5531939"/>
+                    </a:xfrm>
+                    <a:prstGeom prst="rect">
+                      <a:avLst/>
+                    </a:prstGeom>
+                  </pic:spPr>
+                </pic:pic>
+              </a:graphicData>
+            </a:graphic>
+          </wp:inline>
+        </w:drawing>
+      </w:r>
+    </w:p>
+    <w:p>
+      <w:r>
+        <w:br w:type="page"/>
+      </w:r>
+    </w:p>
+    <w:p>
+      <w:pPr>
+        <w:pStyle w:val="ListParagraph"/>
+      </w:pPr>
     </w:p>
     <w:p>
       <w:pPr>
@@ -478,7 +696,7 @@
           <w:numId w:val="4"/>
         </w:numPr>
       </w:pPr>
-      <w:hyperlink r:id="rId9" w:history="1">
+      <w:hyperlink r:id="rId11" w:history="1">
         <w:r>
           <w:rPr>
             <w:rStyle w:val="Hyperlink"/>
@@ -495,12 +713,72 @@
     <w:p>
       <w:pPr>
         <w:pStyle w:val="ListParagraph"/>
+      </w:pPr>
+      <w:r>
+        <w:rPr>
+          <w:noProof/>
+        </w:rPr>
+        <w:drawing>
+          <wp:inline distT="0" distB="0" distL="0" distR="0" wp14:anchorId="598E1115" wp14:editId="337EB6A5">
+            <wp:extent cx="6193596" cy="5202621"/>
+            <wp:effectExtent l="0" t="0" r="0" b="0"/>
+            <wp:docPr id="11" name="Picture 11"/>
+            <wp:cNvGraphicFramePr>
+              <a:graphicFrameLocks xmlns:a="http://schemas.openxmlformats.org/drawingml/2006/main" noChangeAspect="1"/>
+            </wp:cNvGraphicFramePr>
+            <a:graphic xmlns:a="http://schemas.openxmlformats.org/drawingml/2006/main">
+              <a:graphicData uri="http://schemas.openxmlformats.org/drawingml/2006/picture">
+                <pic:pic xmlns:pic="http://schemas.openxmlformats.org/drawingml/2006/picture">
+                  <pic:nvPicPr>
+                    <pic:cNvPr id="1" name=""/>
+                    <pic:cNvPicPr/>
+                  </pic:nvPicPr>
+                  <pic:blipFill>
+                    <a:blip r:embed="rId12"/>
+                    <a:stretch>
+                      <a:fillRect/>
+                    </a:stretch>
+                  </pic:blipFill>
+                  <pic:spPr>
+                    <a:xfrm>
+                      <a:off x="0" y="0"/>
+                      <a:ext cx="6201504" cy="5209263"/>
+                    </a:xfrm>
+                    <a:prstGeom prst="rect">
+                      <a:avLst/>
+                    </a:prstGeom>
+                  </pic:spPr>
+                </pic:pic>
+              </a:graphicData>
+            </a:graphic>
+          </wp:inline>
+        </w:drawing>
+      </w:r>
+    </w:p>
+    <w:p>
+      <w:r>
+        <w:br w:type="page"/>
+      </w:r>
+    </w:p>
+    <w:p>
+      <w:pPr>
+        <w:pStyle w:val="ListParagraph"/>
+      </w:pPr>
+    </w:p>
+    <w:p>
+      <w:pPr>
+        <w:pStyle w:val="ListParagraph"/>
+      </w:pPr>
+    </w:p>
+    <w:p>
+      <w:pPr>
+        <w:pStyle w:val="ListParagraph"/>
         <w:numPr>
           <w:ilvl w:val="0"/>
           <w:numId w:val="4"/>
         </w:numPr>
       </w:pPr>
-      <w:hyperlink r:id="rId10" w:history="1">
+      <w:hyperlink r:id="rId13" w:history="1">
         <w:r>
           <w:rPr>
             <w:rStyle w:val="Hyperlink"/>
@@ -511,6 +789,81 @@
     </w:p>
     <w:p>
       <w:pPr>
+        <w:jc w:val="center"/>
+      </w:pPr>
+      <w:r>
+        <w:rPr>
+          <w:noProof/>
+        </w:rPr>
+        <w:drawing>
+          <wp:anchor distT="0" distB="0" distL="114300" distR="114300" simplePos="0" relativeHeight="251658240" behindDoc="1" locked="0" layoutInCell="1" allowOverlap="1">
+            <wp:simplePos x="0" y="0"/>
+            <wp:positionH relativeFrom="column">
+              <wp:posOffset>28684</wp:posOffset>
+            </wp:positionH>
+            <wp:positionV relativeFrom="page">
+              <wp:posOffset>1965960</wp:posOffset>
+            </wp:positionV>
+            <wp:extent cx="6873240" cy="6778625"/>
+            <wp:effectExtent l="0" t="0" r="3810" b="3175"/>
+            <wp:wrapTight wrapText="bothSides">
+              <wp:wrapPolygon edited="0">
+                <wp:start x="0" y="0"/>
+                <wp:lineTo x="0" y="21549"/>
+                <wp:lineTo x="21552" y="21549"/>
+                <wp:lineTo x="21552" y="0"/>
+                <wp:lineTo x="0" y="0"/>
+              </wp:wrapPolygon>
+            </wp:wrapTight>
+            <wp:docPr id="14" name="Picture 14"/>
+            <wp:cNvGraphicFramePr>
+              <a:graphicFrameLocks xmlns:a="http://schemas.openxmlformats.org/drawingml/2006/main" noChangeAspect="1"/>
+            </wp:cNvGraphicFramePr>
+            <a:graphic xmlns:a="http://schemas.openxmlformats.org/drawingml/2006/main">
+              <a:graphicData uri="http://schemas.openxmlformats.org/drawingml/2006/picture">
+                <pic:pic xmlns:pic="http://schemas.openxmlformats.org/drawingml/2006/picture">
+                  <pic:nvPicPr>
+                    <pic:cNvPr id="1" name=""/>
+                    <pic:cNvPicPr/>
+                  </pic:nvPicPr>
+                  <pic:blipFill>
+                    <a:blip r:embed="rId14">
+                      <a:extLst>
+                        <a:ext uri="{28A0092B-C50C-407E-A947-70E740481C1C}">
+                          <a14:useLocalDpi xmlns:a14="http://schemas.microsoft.com/office/drawing/2010/main" val="0"/>
+                        </a:ext>
+                      </a:extLst>
+                    </a:blip>
+                    <a:stretch>
+                      <a:fillRect/>
+                    </a:stretch>
+                  </pic:blipFill>
+                  <pic:spPr>
+                    <a:xfrm>
+                      <a:off x="0" y="0"/>
+                      <a:ext cx="6873240" cy="6778625"/>
+                    </a:xfrm>
+                    <a:prstGeom prst="rect">
+                      <a:avLst/>
+                    </a:prstGeom>
+                  </pic:spPr>
+                </pic:pic>
+              </a:graphicData>
+            </a:graphic>
+          </wp:anchor>
+        </w:drawing>
+      </w:r>
+      <w:r>
+        <w:br w:type="page"/>
+      </w:r>
+    </w:p>
+    <w:p>
+      <w:pPr>
+        <w:pStyle w:val="ListParagraph"/>
+      </w:pPr>
+    </w:p>
+    <w:p>
+      <w:pPr>
         <w:pStyle w:val="ListParagraph"/>
       </w:pPr>
     </w:p>
@@ -522,7 +875,69 @@
           <w:numId w:val="4"/>
         </w:numPr>
       </w:pPr>
-      <w:hyperlink r:id="rId11" w:history="1">
+      <w:r>
+        <w:rPr>
+          <w:noProof/>
+        </w:rPr>
+        <w:drawing>
+          <wp:anchor distT="0" distB="0" distL="114300" distR="114300" simplePos="0" relativeHeight="251659264" behindDoc="1" locked="0" layoutInCell="1" allowOverlap="1">
+            <wp:simplePos x="0" y="0"/>
+            <wp:positionH relativeFrom="column">
+              <wp:posOffset>0</wp:posOffset>
+            </wp:positionH>
+            <wp:positionV relativeFrom="paragraph">
+              <wp:posOffset>485884</wp:posOffset>
+            </wp:positionV>
+            <wp:extent cx="6872605" cy="6778625"/>
+            <wp:effectExtent l="0" t="0" r="4445" b="3175"/>
+            <wp:wrapTight wrapText="bothSides">
+              <wp:wrapPolygon edited="0">
+                <wp:start x="0" y="0"/>
+                <wp:lineTo x="0" y="21549"/>
+                <wp:lineTo x="21554" y="21549"/>
+                <wp:lineTo x="21554" y="0"/>
+                <wp:lineTo x="0" y="0"/>
+              </wp:wrapPolygon>
+            </wp:wrapTight>
+            <wp:docPr id="16" name="Picture 16"/>
+            <wp:cNvGraphicFramePr>
+              <a:graphicFrameLocks xmlns:a="http://schemas.openxmlformats.org/drawingml/2006/main" noChangeAspect="1"/>
+            </wp:cNvGraphicFramePr>
+            <a:graphic xmlns:a="http://schemas.openxmlformats.org/drawingml/2006/main">
+              <a:graphicData uri="http://schemas.openxmlformats.org/drawingml/2006/picture">
+                <pic:pic xmlns:pic="http://schemas.openxmlformats.org/drawingml/2006/picture">
+                  <pic:nvPicPr>
+                    <pic:cNvPr id="1" name=""/>
+                    <pic:cNvPicPr/>
+                  </pic:nvPicPr>
+                  <pic:blipFill>
+                    <a:blip r:embed="rId14">
+                      <a:extLst>
+                        <a:ext uri="{28A0092B-C50C-407E-A947-70E740481C1C}">
+                          <a14:useLocalDpi xmlns:a14="http://schemas.microsoft.com/office/drawing/2010/main" val="0"/>
+                        </a:ext>
+                      </a:extLst>
+                    </a:blip>
+                    <a:stretch>
+                      <a:fillRect/>
+                    </a:stretch>
+                  </pic:blipFill>
+                  <pic:spPr>
+                    <a:xfrm>
+                      <a:off x="0" y="0"/>
+                      <a:ext cx="6872605" cy="6778625"/>
+                    </a:xfrm>
+                    <a:prstGeom prst="rect">
+                      <a:avLst/>
+                    </a:prstGeom>
+                  </pic:spPr>
+                </pic:pic>
+              </a:graphicData>
+            </a:graphic>
+          </wp:anchor>
+        </w:drawing>
+      </w:r>
+      <w:hyperlink r:id="rId15" w:history="1">
         <w:r>
           <w:rPr>
             <w:rStyle w:val="Hyperlink"/>
@@ -530,6 +945,19 @@
           <w:t>www.uswat.edu.pk</w:t>
         </w:r>
       </w:hyperlink>
+      <w:r>
+        <w:br w:type="page"/>
+      </w:r>
+    </w:p>
+    <w:p>
+      <w:pPr>
+        <w:pStyle w:val="ListParagraph"/>
+      </w:pPr>
+    </w:p>
+    <w:p>
+      <w:pPr>
+        <w:pStyle w:val="ListParagraph"/>
+      </w:pPr>
     </w:p>
     <w:p>
       <w:pPr>
@@ -544,7 +972,7 @@
           <w:numId w:val="4"/>
         </w:numPr>
       </w:pPr>
-      <w:hyperlink r:id="rId12" w:history="1">
+      <w:hyperlink r:id="rId16" w:history="1">
         <w:r>
           <w:rPr>
             <w:rStyle w:val="Hyperlink"/>
@@ -554,6 +982,66 @@
       </w:hyperlink>
     </w:p>
     <w:p>
+      <w:r>
+        <w:rPr>
+          <w:noProof/>
+        </w:rPr>
+        <w:drawing>
+          <wp:inline distT="0" distB="0" distL="0" distR="0" wp14:anchorId="075BE66A" wp14:editId="6CDEE9C2">
+            <wp:extent cx="6858000" cy="5891233"/>
+            <wp:effectExtent l="0" t="0" r="0" b="0"/>
+            <wp:docPr id="25" name="Picture 25"/>
+            <wp:cNvGraphicFramePr>
+              <a:graphicFrameLocks xmlns:a="http://schemas.openxmlformats.org/drawingml/2006/main" noChangeAspect="1"/>
+            </wp:cNvGraphicFramePr>
+            <a:graphic xmlns:a="http://schemas.openxmlformats.org/drawingml/2006/main">
+              <a:graphicData uri="http://schemas.openxmlformats.org/drawingml/2006/picture">
+                <pic:pic xmlns:pic="http://schemas.openxmlformats.org/drawingml/2006/picture">
+                  <pic:nvPicPr>
+                    <pic:cNvPr id="1" name=""/>
+                    <pic:cNvPicPr/>
+                  </pic:nvPicPr>
+                  <pic:blipFill>
+                    <a:blip r:embed="rId17"/>
+                    <a:stretch>
+                      <a:fillRect/>
+                    </a:stretch>
+                  </pic:blipFill>
+                  <pic:spPr>
+                    <a:xfrm>
+                      <a:off x="0" y="0"/>
+                      <a:ext cx="6870521" cy="5901989"/>
+                    </a:xfrm>
+                    <a:prstGeom prst="rect">
+                      <a:avLst/>
+                    </a:prstGeom>
+                  </pic:spPr>
+                </pic:pic>
+              </a:graphicData>
+            </a:graphic>
+          </wp:inline>
+        </w:drawing>
+      </w:r>
+      <w:r>
+        <w:br w:type="page"/>
+      </w:r>
+    </w:p>
+    <w:p>
+      <w:pPr>
+        <w:pStyle w:val="ListParagraph"/>
+      </w:pPr>
+    </w:p>
+    <w:p>
+      <w:pPr>
+        <w:pStyle w:val="ListParagraph"/>
+      </w:pPr>
+    </w:p>
+    <w:p>
+      <w:pPr>
+        <w:pStyle w:val="ListParagraph"/>
+      </w:pPr>
+    </w:p>
+    <w:p>
       <w:pPr>
         <w:pStyle w:val="ListParagraph"/>
       </w:pPr>
@@ -566,7 +1054,7 @@
           <w:numId w:val="4"/>
         </w:numPr>
       </w:pPr>
-      <w:hyperlink r:id="rId13" w:history="1">
+      <w:hyperlink r:id="rId18" w:history="1">
         <w:r>
           <w:rPr>
             <w:rStyle w:val="Hyperlink"/>
@@ -581,6 +1069,68 @@
       </w:pPr>
     </w:p>
     <w:p>
+      <w:bookmarkStart w:id="0" w:name="_GoBack"/>
+      <w:bookmarkEnd w:id="0"/>
+      <w:r>
+        <w:rPr>
+          <w:noProof/>
+        </w:rPr>
+        <w:drawing>
+          <wp:inline distT="0" distB="0" distL="0" distR="0" wp14:anchorId="67A40AF6" wp14:editId="5FEB4E8A">
+            <wp:extent cx="6638925" cy="4200525"/>
+            <wp:effectExtent l="0" t="0" r="9525" b="9525"/>
+            <wp:docPr id="18" name="Picture 18"/>
+            <wp:cNvGraphicFramePr>
+              <a:graphicFrameLocks xmlns:a="http://schemas.openxmlformats.org/drawingml/2006/main" noChangeAspect="1"/>
+            </wp:cNvGraphicFramePr>
+            <a:graphic xmlns:a="http://schemas.openxmlformats.org/drawingml/2006/main">
+              <a:graphicData uri="http://schemas.openxmlformats.org/drawingml/2006/picture">
+                <pic:pic xmlns:pic="http://schemas.openxmlformats.org/drawingml/2006/picture">
+                  <pic:nvPicPr>
+                    <pic:cNvPr id="1" name=""/>
+                    <pic:cNvPicPr/>
+                  </pic:nvPicPr>
+                  <pic:blipFill>
+                    <a:blip r:embed="rId19"/>
+                    <a:stretch>
+                      <a:fillRect/>
+                    </a:stretch>
+                  </pic:blipFill>
+                  <pic:spPr>
+                    <a:xfrm>
+                      <a:off x="0" y="0"/>
+                      <a:ext cx="6638925" cy="4200525"/>
+                    </a:xfrm>
+                    <a:prstGeom prst="rect">
+                      <a:avLst/>
+                    </a:prstGeom>
+                  </pic:spPr>
+                </pic:pic>
+              </a:graphicData>
+            </a:graphic>
+          </wp:inline>
+        </w:drawing>
+      </w:r>
+      <w:r>
+        <w:br w:type="page"/>
+      </w:r>
+    </w:p>
+    <w:p>
+      <w:pPr>
+        <w:pStyle w:val="ListParagraph"/>
+      </w:pPr>
+    </w:p>
+    <w:p>
+      <w:pPr>
+        <w:pStyle w:val="ListParagraph"/>
+      </w:pPr>
+    </w:p>
+    <w:p>
+      <w:pPr>
+        <w:pStyle w:val="ListParagraph"/>
+      </w:pPr>
+    </w:p>
+    <w:p>
       <w:pPr>
         <w:pStyle w:val="ListParagraph"/>
         <w:numPr>
@@ -588,7 +1138,7 @@
           <w:numId w:val="4"/>
         </w:numPr>
       </w:pPr>
-      <w:hyperlink r:id="rId14" w:history="1">
+      <w:hyperlink r:id="rId20" w:history="1">
         <w:r>
           <w:rPr>
             <w:rStyle w:val="Hyperlink"/>
@@ -598,6 +1148,63 @@
       </w:hyperlink>
     </w:p>
     <w:p>
+      <w:r>
+        <w:rPr>
+          <w:noProof/>
+        </w:rPr>
+        <w:drawing>
+          <wp:inline distT="0" distB="0" distL="0" distR="0" wp14:anchorId="4B50647B" wp14:editId="32B60BA1">
+            <wp:extent cx="6953250" cy="5568891"/>
+            <wp:effectExtent l="0" t="0" r="0" b="0"/>
+            <wp:docPr id="24" name="Picture 24"/>
+            <wp:cNvGraphicFramePr>
+              <a:graphicFrameLocks xmlns:a="http://schemas.openxmlformats.org/drawingml/2006/main" noChangeAspect="1"/>
+            </wp:cNvGraphicFramePr>
+            <a:graphic xmlns:a="http://schemas.openxmlformats.org/drawingml/2006/main">
+              <a:graphicData uri="http://schemas.openxmlformats.org/drawingml/2006/picture">
+                <pic:pic xmlns:pic="http://schemas.openxmlformats.org/drawingml/2006/picture">
+                  <pic:nvPicPr>
+                    <pic:cNvPr id="1" name=""/>
+                    <pic:cNvPicPr/>
+                  </pic:nvPicPr>
+                  <pic:blipFill>
+                    <a:blip r:embed="rId21"/>
+                    <a:stretch>
+                      <a:fillRect/>
+                    </a:stretch>
+                  </pic:blipFill>
+                  <pic:spPr>
+                    <a:xfrm>
+                      <a:off x="0" y="0"/>
+                      <a:ext cx="6969232" cy="5581691"/>
+                    </a:xfrm>
+                    <a:prstGeom prst="rect">
+                      <a:avLst/>
+                    </a:prstGeom>
+                  </pic:spPr>
+                </pic:pic>
+              </a:graphicData>
+            </a:graphic>
+          </wp:inline>
+        </w:drawing>
+      </w:r>
+    </w:p>
+    <w:p>
+      <w:r>
+        <w:br w:type="page"/>
+      </w:r>
+    </w:p>
+    <w:p>
+      <w:pPr>
+        <w:pStyle w:val="ListParagraph"/>
+      </w:pPr>
+    </w:p>
+    <w:p>
+      <w:pPr>
+        <w:pStyle w:val="ListParagraph"/>
+      </w:pPr>
+    </w:p>
+    <w:p>
       <w:pPr>
         <w:pStyle w:val="ListParagraph"/>
       </w:pPr>
@@ -610,7 +1217,7 @@
           <w:numId w:val="4"/>
         </w:numPr>
       </w:pPr>
-      <w:hyperlink r:id="rId15" w:history="1">
+      <w:hyperlink r:id="rId22" w:history="1">
         <w:r>
           <w:rPr>
             <w:rStyle w:val="Hyperlink"/>
@@ -620,6 +1227,66 @@
       </w:hyperlink>
     </w:p>
     <w:p>
+      <w:r>
+        <w:rPr>
+          <w:noProof/>
+        </w:rPr>
+        <w:drawing>
+          <wp:inline distT="0" distB="0" distL="0" distR="0" wp14:anchorId="712F8B01" wp14:editId="0CF3FAB5">
+            <wp:extent cx="6850251" cy="5486400"/>
+            <wp:effectExtent l="0" t="0" r="8255" b="0"/>
+            <wp:docPr id="23" name="Picture 23"/>
+            <wp:cNvGraphicFramePr>
+              <a:graphicFrameLocks xmlns:a="http://schemas.openxmlformats.org/drawingml/2006/main" noChangeAspect="1"/>
+            </wp:cNvGraphicFramePr>
+            <a:graphic xmlns:a="http://schemas.openxmlformats.org/drawingml/2006/main">
+              <a:graphicData uri="http://schemas.openxmlformats.org/drawingml/2006/picture">
+                <pic:pic xmlns:pic="http://schemas.openxmlformats.org/drawingml/2006/picture">
+                  <pic:nvPicPr>
+                    <pic:cNvPr id="1" name=""/>
+                    <pic:cNvPicPr/>
+                  </pic:nvPicPr>
+                  <pic:blipFill>
+                    <a:blip r:embed="rId23"/>
+                    <a:stretch>
+                      <a:fillRect/>
+                    </a:stretch>
+                  </pic:blipFill>
+                  <pic:spPr>
+                    <a:xfrm>
+                      <a:off x="0" y="0"/>
+                      <a:ext cx="6854275" cy="5489623"/>
+                    </a:xfrm>
+                    <a:prstGeom prst="rect">
+                      <a:avLst/>
+                    </a:prstGeom>
+                  </pic:spPr>
+                </pic:pic>
+              </a:graphicData>
+            </a:graphic>
+          </wp:inline>
+        </w:drawing>
+      </w:r>
+      <w:r>
+        <w:br w:type="page"/>
+      </w:r>
+    </w:p>
+    <w:p>
+      <w:pPr>
+        <w:pStyle w:val="ListParagraph"/>
+      </w:pPr>
+    </w:p>
+    <w:p>
+      <w:pPr>
+        <w:pStyle w:val="ListParagraph"/>
+      </w:pPr>
+    </w:p>
+    <w:p>
+      <w:pPr>
+        <w:pStyle w:val="ListParagraph"/>
+      </w:pPr>
+    </w:p>
+    <w:p>
       <w:pPr>
         <w:pStyle w:val="ListParagraph"/>
       </w:pPr>
@@ -632,7 +1299,7 @@
           <w:numId w:val="4"/>
         </w:numPr>
       </w:pPr>
-      <w:hyperlink r:id="rId16" w:history="1">
+      <w:hyperlink r:id="rId24" w:history="1">
         <w:r>
           <w:rPr>
             <w:rStyle w:val="Hyperlink"/>
@@ -642,6 +1309,61 @@
       </w:hyperlink>
     </w:p>
     <w:p>
+      <w:r>
+        <w:rPr>
+          <w:noProof/>
+        </w:rPr>
+        <w:drawing>
+          <wp:inline distT="0" distB="0" distL="0" distR="0" wp14:anchorId="43C41932" wp14:editId="1804BB83">
+            <wp:extent cx="6802680" cy="5448300"/>
+            <wp:effectExtent l="0" t="0" r="0" b="0"/>
+            <wp:docPr id="21" name="Picture 21"/>
+            <wp:cNvGraphicFramePr>
+              <a:graphicFrameLocks xmlns:a="http://schemas.openxmlformats.org/drawingml/2006/main" noChangeAspect="1"/>
+            </wp:cNvGraphicFramePr>
+            <a:graphic xmlns:a="http://schemas.openxmlformats.org/drawingml/2006/main">
+              <a:graphicData uri="http://schemas.openxmlformats.org/drawingml/2006/picture">
+                <pic:pic xmlns:pic="http://schemas.openxmlformats.org/drawingml/2006/picture">
+                  <pic:nvPicPr>
+                    <pic:cNvPr id="1" name=""/>
+                    <pic:cNvPicPr/>
+                  </pic:nvPicPr>
+                  <pic:blipFill>
+                    <a:blip r:embed="rId25"/>
+                    <a:stretch>
+                      <a:fillRect/>
+                    </a:stretch>
+                  </pic:blipFill>
+                  <pic:spPr>
+                    <a:xfrm>
+                      <a:off x="0" y="0"/>
+                      <a:ext cx="6812447" cy="5456122"/>
+                    </a:xfrm>
+                    <a:prstGeom prst="rect">
+                      <a:avLst/>
+                    </a:prstGeom>
+                  </pic:spPr>
+                </pic:pic>
+              </a:graphicData>
+            </a:graphic>
+          </wp:inline>
+        </w:drawing>
+      </w:r>
+      <w:r>
+        <w:br w:type="page"/>
+      </w:r>
+    </w:p>
+    <w:p>
+      <w:pPr>
+        <w:pStyle w:val="ListParagraph"/>
+      </w:pPr>
+    </w:p>
+    <w:p>
+      <w:pPr>
+        <w:pStyle w:val="ListParagraph"/>
+      </w:pPr>
+    </w:p>
+    <w:p>
       <w:pPr>
         <w:pStyle w:val="ListParagraph"/>
       </w:pPr>
@@ -654,7 +1376,7 @@
           <w:numId w:val="4"/>
         </w:numPr>
       </w:pPr>
-      <w:hyperlink r:id="rId17" w:history="1">
+      <w:hyperlink r:id="rId26" w:history="1">
         <w:r>
           <w:rPr>
             <w:rStyle w:val="Hyperlink"/>
@@ -664,6 +1386,56 @@
       </w:hyperlink>
     </w:p>
     <w:p>
+      <w:r>
+        <w:rPr>
+          <w:noProof/>
+        </w:rPr>
+        <w:drawing>
+          <wp:inline distT="0" distB="0" distL="0" distR="0" wp14:anchorId="7F44B2F5" wp14:editId="4CB12224">
+            <wp:extent cx="6871325" cy="6000750"/>
+            <wp:effectExtent l="0" t="0" r="6350" b="0"/>
+            <wp:docPr id="20" name="Picture 20"/>
+            <wp:cNvGraphicFramePr>
+              <a:graphicFrameLocks xmlns:a="http://schemas.openxmlformats.org/drawingml/2006/main" noChangeAspect="1"/>
+            </wp:cNvGraphicFramePr>
+            <a:graphic xmlns:a="http://schemas.openxmlformats.org/drawingml/2006/main">
+              <a:graphicData uri="http://schemas.openxmlformats.org/drawingml/2006/picture">
+                <pic:pic xmlns:pic="http://schemas.openxmlformats.org/drawingml/2006/picture">
+                  <pic:nvPicPr>
+                    <pic:cNvPr id="1" name=""/>
+                    <pic:cNvPicPr/>
+                  </pic:nvPicPr>
+                  <pic:blipFill>
+                    <a:blip r:embed="rId27"/>
+                    <a:stretch>
+                      <a:fillRect/>
+                    </a:stretch>
+                  </pic:blipFill>
+                  <pic:spPr>
+                    <a:xfrm>
+                      <a:off x="0" y="0"/>
+                      <a:ext cx="6884309" cy="6012089"/>
+                    </a:xfrm>
+                    <a:prstGeom prst="rect">
+                      <a:avLst/>
+                    </a:prstGeom>
+                  </pic:spPr>
+                </pic:pic>
+              </a:graphicData>
+            </a:graphic>
+          </wp:inline>
+        </w:drawing>
+      </w:r>
+      <w:r>
+        <w:br w:type="page"/>
+      </w:r>
+    </w:p>
+    <w:p>
+      <w:pPr>
+        <w:pStyle w:val="ListParagraph"/>
+      </w:pPr>
+    </w:p>
+    <w:p>
       <w:pPr>
         <w:pStyle w:val="ListParagraph"/>
       </w:pPr>
@@ -676,7 +1448,7 @@
           <w:numId w:val="4"/>
         </w:numPr>
       </w:pPr>
-      <w:hyperlink r:id="rId18" w:history="1">
+      <w:hyperlink r:id="rId28" w:history="1">
         <w:r>
           <w:rPr>
             <w:rStyle w:val="Hyperlink"/>
@@ -687,26 +1459,56 @@
     </w:p>
     <w:p>
       <w:pPr>
-        <w:pStyle w:val="ListParagraph"/>
-      </w:pPr>
-    </w:p>
-    <w:p>
-      <w:pPr>
-        <w:pStyle w:val="ListParagraph"/>
-      </w:pPr>
-    </w:p>
-    <w:p>
-      <w:pPr>
         <w:spacing w:after="0"/>
         <w:rPr>
           <w:b/>
           <w:sz w:val="24"/>
         </w:rPr>
       </w:pPr>
+      <w:r>
+        <w:rPr>
+          <w:noProof/>
+        </w:rPr>
+        <w:drawing>
+          <wp:inline distT="0" distB="0" distL="0" distR="0" wp14:anchorId="56F1A77E" wp14:editId="71127F97">
+            <wp:extent cx="6985000" cy="6286500"/>
+            <wp:effectExtent l="0" t="0" r="6350" b="0"/>
+            <wp:docPr id="19" name="Picture 19"/>
+            <wp:cNvGraphicFramePr>
+              <a:graphicFrameLocks xmlns:a="http://schemas.openxmlformats.org/drawingml/2006/main" noChangeAspect="1"/>
+            </wp:cNvGraphicFramePr>
+            <a:graphic xmlns:a="http://schemas.openxmlformats.org/drawingml/2006/main">
+              <a:graphicData uri="http://schemas.openxmlformats.org/drawingml/2006/picture">
+                <pic:pic xmlns:pic="http://schemas.openxmlformats.org/drawingml/2006/picture">
+                  <pic:nvPicPr>
+                    <pic:cNvPr id="1" name=""/>
+                    <pic:cNvPicPr/>
+                  </pic:nvPicPr>
+                  <pic:blipFill>
+                    <a:blip r:embed="rId29"/>
+                    <a:stretch>
+                      <a:fillRect/>
+                    </a:stretch>
+                  </pic:blipFill>
+                  <pic:spPr>
+                    <a:xfrm>
+                      <a:off x="0" y="0"/>
+                      <a:ext cx="6989569" cy="6290612"/>
+                    </a:xfrm>
+                    <a:prstGeom prst="rect">
+                      <a:avLst/>
+                    </a:prstGeom>
+                  </pic:spPr>
+                </pic:pic>
+              </a:graphicData>
+            </a:graphic>
+          </wp:inline>
+        </w:drawing>
+      </w:r>
     </w:p>
     <w:sectPr>
-      <w:headerReference w:type="default" r:id="rId19"/>
-      <w:footerReference w:type="default" r:id="rId20"/>
+      <w:headerReference w:type="default" r:id="rId30"/>
+      <w:footerReference w:type="default" r:id="rId31"/>
       <w:pgSz w:w="12240" w:h="15840"/>
       <w:pgMar w:top="720" w:right="720" w:bottom="720" w:left="720" w:header="720" w:footer="720" w:gutter="0"/>
       <w:cols w:space="720"/>
@@ -1163,7 +1965,7 @@
                               <w:sz w:val="44"/>
                               <w:szCs w:val="44"/>
                             </w:rPr>
-                            <w:t>2</w:t>
+                            <w:t>13</w:t>
                           </w:r>
                           <w:r>
                             <w:rPr>
@@ -1297,7 +2099,7 @@
                         <w:sz w:val="44"/>
                         <w:szCs w:val="44"/>
                       </w:rPr>
-                      <w:t>2</w:t>
+                      <w:t>13</w:t>
                     </w:r>
                     <w:r>
                       <w:rPr>

</xml_diff>